<commit_message>
greek letters in english
</commit_message>
<xml_diff>
--- a/tables/biomarkers_child.docx
+++ b/tables/biomarkers_child.docx
@@ -248,7 +248,7 @@
                 <w:szCs w:val="22"/>
                 <w:color w:val="000000"/>
               </w:rPr>
-              <w:t xml:space="preserve">IL-1β (pg/ml)</w:t>
+              <w:t xml:space="preserve">IL-1B (pg/ml)</w:t>
             </w:r>
           </w:p>
         </w:tc>
@@ -434,7 +434,7 @@
                 <w:szCs w:val="22"/>
                 <w:color w:val="000000"/>
               </w:rPr>
-              <w:t xml:space="preserve">TNF-α (pg/ml)</w:t>
+              <w:t xml:space="preserve">TNF-a (pg/ml)</w:t>
             </w:r>
           </w:p>
         </w:tc>
@@ -620,7 +620,7 @@
                 <w:szCs w:val="22"/>
                 <w:color w:val="000000"/>
               </w:rPr>
-              <w:t xml:space="preserve">IFN-γ (pg/ml)</w:t>
+              <w:t xml:space="preserve">IFN-y (pg/ml)</w:t>
             </w:r>
           </w:p>
         </w:tc>

</xml_diff>